<commit_message>
Added UploadSmartDoc to project:
</commit_message>
<xml_diff>
--- a/Desktop1/Upload/test.docx
+++ b/Desktop1/Upload/test.docx
@@ -15,14 +15,14 @@
       </w:r>
       <w:sdt>
         <w:sdtPr>
-          <w:id w:val="919516451"/>
+          <w:id w:val="412978669"/>
           <w:dataBinding w:xpath="/People/Person/fName" w:storeItemID="{88E81A45-98C0-4D79-952A-E8203CE59AAC}"/>
           <w:text/>
         </w:sdtPr>
         <w:sdtEndPr/>
         <w:sdtContent>
           <w:r>
-            <w:t>Gisela</w:t>
+            <w:t>Me</w:t>
           </w:r>
         </w:sdtContent>
       </w:sdt>
@@ -39,14 +39,14 @@
       </w:r>
       <w:sdt>
         <w:sdtPr>
-          <w:id w:val="496343280"/>
+          <w:id w:val="422605023"/>
           <w:dataBinding w:xpath="/People/Person/lName" w:storeItemID="{88E81A45-98C0-4D79-952A-E8203CE59AAC}"/>
           <w:text/>
         </w:sdtPr>
         <w:sdtEndPr/>
         <w:sdtContent>
           <w:r>
-            <w:t>Font Sayeras</w:t>
+            <w:t>You</w:t>
           </w:r>
         </w:sdtContent>
       </w:sdt>
@@ -63,20 +63,14 @@
       </w:r>
       <w:sdt>
         <w:sdtPr>
-          <w:id w:val="77429279"/>
+          <w:id w:val="980135304"/>
           <w:dataBinding w:xpath="/People/Person/Comments" w:storeItemID="{88E81A45-98C0-4D79-952A-E8203CE59AAC}"/>
           <w:text/>
         </w:sdtPr>
         <w:sdtEndPr/>
         <w:sdtContent>
           <w:r>
-            <w:t>Her</w:t>
-          </w:r>
-          <w:r>
-            <w:t xml:space="preserve"> comment</w:t>
-          </w:r>
-          <w:r>
-            <w:t>s</w:t>
+            <w:t>Together</w:t>
           </w:r>
         </w:sdtContent>
       </w:sdt>
@@ -781,11 +775,11 @@
 </file>
 
 <file path=customXml/item1.xml><?xml version="1.0" encoding="utf-8"?>
-<People>
+<People SDTemplate="People_Person.xml">
   <Person>
-    <fName Datatype="String" Required="true" DisplayName="First Name">Gisela</fName>
-    <lName Datatype="String" Required="true" DisplayName="Last Name">Font Sayeras</lName>
-    <Comments Datatype="String" Required="false" DisplayName="Comments">Her comments</Comments>
+    <fName Datatype="String" Required="true" DisplayName="First Name">Me</fName>
+    <lName Datatype="String" Required="true" DisplayName="Last Name">You</lName>
+    <Comments Datatype="String" Required="false" DisplayName="Comments">Together</Comments>
   </Person>
 </People>
 </file>

</xml_diff>

<commit_message>
Final changes, fully working project
</commit_message>
<xml_diff>
--- a/Desktop1/Upload/test.docx
+++ b/Desktop1/Upload/test.docx
@@ -15,62 +15,14 @@
       </w:r>
       <w:sdt>
         <w:sdtPr>
-          <w:id w:val="412978669"/>
+          <w:id w:val="655104610"/>
           <w:dataBinding w:xpath="/People/Person/fName" w:storeItemID="{88E81A45-98C0-4D79-952A-E8203CE59AAC}"/>
           <w:text/>
         </w:sdtPr>
         <w:sdtEndPr/>
         <w:sdtContent>
           <w:r>
-            <w:t>Me</w:t>
-          </w:r>
-        </w:sdtContent>
-      </w:sdt>
-    </w:p>
-    <w:p>
-      <w:r>
-        <w:t>Last Name*</w:t>
-      </w:r>
-      <w:r>
-        <w:tab/>
-      </w:r>
-      <w:r>
-        <w:t xml:space="preserve"> </w:t>
-      </w:r>
-      <w:sdt>
-        <w:sdtPr>
-          <w:id w:val="422605023"/>
-          <w:dataBinding w:xpath="/People/Person/lName" w:storeItemID="{88E81A45-98C0-4D79-952A-E8203CE59AAC}"/>
-          <w:text/>
-        </w:sdtPr>
-        <w:sdtEndPr/>
-        <w:sdtContent>
-          <w:r>
-            <w:t>You</w:t>
-          </w:r>
-        </w:sdtContent>
-      </w:sdt>
-    </w:p>
-    <w:p>
-      <w:r>
-        <w:t>Comments</w:t>
-      </w:r>
-      <w:r>
-        <w:tab/>
-      </w:r>
-      <w:r>
-        <w:t xml:space="preserve"> </w:t>
-      </w:r>
-      <w:sdt>
-        <w:sdtPr>
-          <w:id w:val="980135304"/>
-          <w:dataBinding w:xpath="/People/Person/Comments" w:storeItemID="{88E81A45-98C0-4D79-952A-E8203CE59AAC}"/>
-          <w:text/>
-        </w:sdtPr>
-        <w:sdtEndPr/>
-        <w:sdtContent>
-          <w:r>
-            <w:t>Together</w:t>
+            <w:t>Michael</w:t>
           </w:r>
         </w:sdtContent>
       </w:sdt>
@@ -777,9 +729,7 @@
 <file path=customXml/item1.xml><?xml version="1.0" encoding="utf-8"?>
 <People SDTemplate="People_Person.xml">
   <Person>
-    <fName Datatype="String" Required="true" DisplayName="First Name">Me</fName>
-    <lName Datatype="String" Required="true" DisplayName="Last Name">You</lName>
-    <Comments Datatype="String" Required="false" DisplayName="Comments">Together</Comments>
+    <fName Datatype="String" Required="true" DisplayName="First Name">Michael</fName>
   </Person>
 </People>
 </file>

</xml_diff>